<commit_message>
completed sql txt file
</commit_message>
<xml_diff>
--- a/Work Diaries/2019.09.17_i4_diario_knowledge_base.docx
+++ b/Work Diaries/2019.09.17_i4_diario_knowledge_base.docx
@@ -257,10 +257,59 @@
           <w:p>
             <w:pPr>
               <w:pStyle w:val="Nessunaspaziatura"/>
+              <w:jc w:val="center"/>
               <w:rPr>
                 <w:b w:val="0"/>
               </w:rPr>
             </w:pPr>
+            <w:r>
+              <w:rPr>
+                <w:noProof/>
+                <w:lang w:val="en-US"/>
+              </w:rPr>
+              <w:drawing>
+                <wp:inline distT="0" distB="0" distL="0" distR="0" wp14:anchorId="7EC0EA9E" wp14:editId="275F6077">
+                  <wp:extent cx="4851400" cy="4064155"/>
+                  <wp:effectExtent l="0" t="0" r="6350" b="0"/>
+                  <wp:docPr id="1" name="Immagine 1"/>
+                  <wp:cNvGraphicFramePr>
+                    <a:graphicFrameLocks xmlns:a="http://schemas.openxmlformats.org/drawingml/2006/main" noChangeAspect="1"/>
+                  </wp:cNvGraphicFramePr>
+                  <a:graphic xmlns:a="http://schemas.openxmlformats.org/drawingml/2006/main">
+                    <a:graphicData uri="http://schemas.openxmlformats.org/drawingml/2006/picture">
+                      <pic:pic xmlns:pic="http://schemas.openxmlformats.org/drawingml/2006/picture">
+                        <pic:nvPicPr>
+                          <pic:cNvPr id="1" name=""/>
+                          <pic:cNvPicPr/>
+                        </pic:nvPicPr>
+                        <pic:blipFill rotWithShape="1">
+                          <a:blip r:embed="rId10"/>
+                          <a:srcRect l="24383" t="7938" r="24466" b="27782"/>
+                          <a:stretch/>
+                        </pic:blipFill>
+                        <pic:spPr bwMode="auto">
+                          <a:xfrm>
+                            <a:off x="0" y="0"/>
+                            <a:ext cx="4853397" cy="4065828"/>
+                          </a:xfrm>
+                          <a:prstGeom prst="rect">
+                            <a:avLst/>
+                          </a:prstGeom>
+                          <a:ln>
+                            <a:noFill/>
+                          </a:ln>
+                          <a:extLst>
+                            <a:ext uri="{53640926-AAD7-44D8-BBD7-CCE9431645EC}">
+                              <a14:shadowObscured xmlns:a14="http://schemas.microsoft.com/office/drawing/2010/main"/>
+                            </a:ext>
+                          </a:extLst>
+                        </pic:spPr>
+                      </pic:pic>
+                    </a:graphicData>
+                  </a:graphic>
+                </wp:inline>
+              </w:drawing>
+            </w:r>
           </w:p>
           <w:p>
             <w:pPr>
@@ -275,7 +324,7 @@
               </w:rPr>
               <w:t xml:space="preserve">Ho recuperato l’icona dal sito: </w:t>
             </w:r>
-            <w:hyperlink r:id="rId10" w:history="1">
+            <w:hyperlink r:id="rId11" w:history="1">
               <w:r>
                 <w:rPr>
                   <w:rStyle w:val="Collegamentoipertestuale"/>
@@ -283,6 +332,69 @@
                 <w:t>https://www.iconfinder.com/search</w:t>
               </w:r>
             </w:hyperlink>
+            <w:r>
+              <w:t xml:space="preserve">. </w:t>
+            </w:r>
+          </w:p>
+          <w:p>
+            <w:pPr>
+              <w:pStyle w:val="Nessunaspaziatura"/>
+              <w:rPr>
+                <w:b w:val="0"/>
+              </w:rPr>
+            </w:pPr>
+            <w:r>
+              <w:rPr>
+                <w:b w:val="0"/>
+              </w:rPr>
+              <w:t>Ho testato la connessione al database</w:t>
+            </w:r>
+            <w:r>
+              <w:rPr>
+                <w:b w:val="0"/>
+              </w:rPr>
+              <w:t>,</w:t>
+            </w:r>
+            <w:r>
+              <w:rPr>
+                <w:b w:val="0"/>
+              </w:rPr>
+              <w:t xml:space="preserve"> </w:t>
+            </w:r>
+            <w:r>
+              <w:rPr>
+                <w:b w:val="0"/>
+              </w:rPr>
+              <w:t xml:space="preserve">utilizzando la classe che ho creato </w:t>
+            </w:r>
+            <w:proofErr w:type="spellStart"/>
+            <w:r>
+              <w:rPr>
+                <w:b w:val="0"/>
+              </w:rPr>
+              <w:t>DbManager.php</w:t>
+            </w:r>
+            <w:proofErr w:type="spellEnd"/>
+            <w:r>
+              <w:rPr>
+                <w:b w:val="0"/>
+              </w:rPr>
+              <w:t xml:space="preserve">, </w:t>
+            </w:r>
+            <w:r>
+              <w:rPr>
+                <w:b w:val="0"/>
+              </w:rPr>
+              <w:t>stampando una semplice stringa con funziona o non funziona</w:t>
+            </w:r>
+            <w:r>
+              <w:rPr>
+                <w:b w:val="0"/>
+              </w:rPr>
+              <w:t>. L’esito è stato positivo.</w:t>
+            </w:r>
+            <w:bookmarkStart w:id="0" w:name="_GoBack"/>
+            <w:bookmarkEnd w:id="0"/>
           </w:p>
         </w:tc>
       </w:tr>
@@ -342,10 +454,7 @@
             <w:cnfStyle w:val="001000000000" w:firstRow="0" w:lastRow="0" w:firstColumn="1" w:lastColumn="0" w:oddVBand="0" w:evenVBand="0" w:oddHBand="0" w:evenHBand="0" w:firstRowFirstColumn="0" w:firstRowLastColumn="0" w:lastRowFirstColumn="0" w:lastRowLastColumn="0"/>
             <w:tcW w:w="9618" w:type="dxa"/>
           </w:tcPr>
-          <w:p>
-            <w:bookmarkStart w:id="0" w:name="_GoBack"/>
-            <w:bookmarkEnd w:id="0"/>
-          </w:p>
+          <w:p/>
         </w:tc>
       </w:tr>
     </w:tbl>
@@ -480,8 +589,8 @@
       </w:pPr>
     </w:p>
     <w:sectPr>
-      <w:headerReference w:type="default" r:id="rId11"/>
-      <w:footerReference w:type="default" r:id="rId12"/>
+      <w:headerReference w:type="default" r:id="rId12"/>
+      <w:footerReference w:type="default" r:id="rId13"/>
       <w:pgSz w:w="11906" w:h="16838"/>
       <w:pgMar w:top="1417" w:right="1134" w:bottom="1134" w:left="1134" w:header="708" w:footer="708" w:gutter="0"/>
       <w:cols w:space="708"/>
@@ -4178,6 +4287,7 @@
     <w:rsid w:val="00417A30"/>
     <w:rsid w:val="004A6C92"/>
     <w:rsid w:val="004E2C9B"/>
+    <w:rsid w:val="004E2D9D"/>
     <w:rsid w:val="004E6B5D"/>
     <w:rsid w:val="004F7A60"/>
     <w:rsid w:val="00540485"/>
@@ -4227,7 +4337,6 @@
     <w:rsid w:val="00F23931"/>
     <w:rsid w:val="00F350F3"/>
     <w:rsid w:val="00F53A00"/>
-    <w:rsid w:val="00F57F2F"/>
     <w:rsid w:val="00FA1CED"/>
   </w:rsids>
   <m:mathPr>
@@ -5028,7 +5137,7 @@
 </file>
 
 <file path=customXml/itemProps1.xml><?xml version="1.0" encoding="utf-8"?>
-<ds:datastoreItem xmlns:ds="http://schemas.openxmlformats.org/officeDocument/2006/customXml" ds:itemID="{56DC3A52-1B3B-42A5-A16D-26D4931539EF}">
+<ds:datastoreItem xmlns:ds="http://schemas.openxmlformats.org/officeDocument/2006/customXml" ds:itemID="{02C676F5-AFEC-478B-AA4A-E8A096CFF65C}">
   <ds:schemaRefs>
     <ds:schemaRef ds:uri="http://schemas.openxmlformats.org/officeDocument/2006/bibliography"/>
   </ds:schemaRefs>

</xml_diff>